<commit_message>
added rules for rung cards more than 7 and score couting example
</commit_message>
<xml_diff>
--- a/Closed Rung.docx
+++ b/Closed Rung.docx
@@ -4,7 +4,15 @@
   <w:body>
     <w:p>
       <w:r>
-        <w:t xml:space="preserve">Court Piece (also known as Hokm </w:t>
+        <w:t xml:space="preserve">Court Piece (also known as </w:t>
+      </w:r>
+      <w:proofErr w:type="spellStart"/>
+      <w:r>
+        <w:t>Hokm</w:t>
+      </w:r>
+      <w:proofErr w:type="spellEnd"/>
+      <w:r>
+        <w:t xml:space="preserve"> </w:t>
       </w:r>
       <w:r>
         <w:t xml:space="preserve">or </w:t>
@@ -56,7 +64,23 @@
         <w:t>Pakistan</w:t>
       </w:r>
       <w:r>
-        <w:t xml:space="preserve"> or India. In the Indian subcontinent, it is sometimes spelled Coat Peace, Kot Pees, Chokri, Chakri, Rung or Rang.</w:t>
+        <w:t xml:space="preserve"> or India. In the Indian subcontinent, it is sometimes spelled Coat Peace, </w:t>
+      </w:r>
+      <w:proofErr w:type="spellStart"/>
+      <w:r>
+        <w:t>Kot</w:t>
+      </w:r>
+      <w:proofErr w:type="spellEnd"/>
+      <w:r>
+        <w:t xml:space="preserve"> Pees, </w:t>
+      </w:r>
+      <w:proofErr w:type="spellStart"/>
+      <w:r>
+        <w:t>Chokri</w:t>
+      </w:r>
+      <w:proofErr w:type="spellEnd"/>
+      <w:r>
+        <w:t>, Chakri, Rung or Rang.</w:t>
       </w:r>
     </w:p>
     <w:p>
@@ -1380,6 +1404,565 @@
     </w:p>
     <w:p>
       <w:pPr>
+        <w:pStyle w:val="ListParagraph"/>
+        <w:numPr>
+          <w:ilvl w:val="0"/>
+          <w:numId w:val="8"/>
+        </w:numPr>
+        <w:rPr>
+          <w:b/>
+          <w:bCs/>
+        </w:rPr>
+      </w:pPr>
+      <w:r>
+        <w:rPr>
+          <w:b/>
+          <w:bCs/>
+        </w:rPr>
+        <w:t>Example:</w:t>
+      </w:r>
+    </w:p>
+    <w:p>
+      <w:pPr>
+        <w:pStyle w:val="ListParagraph"/>
+        <w:numPr>
+          <w:ilvl w:val="1"/>
+          <w:numId w:val="8"/>
+        </w:numPr>
+      </w:pPr>
+      <w:r>
+        <w:t>Team A challenges with 11, a</w:t>
+      </w:r>
+      <w:r>
+        <w:t>nd if A wins</w:t>
+      </w:r>
+      <w:r>
+        <w:t>:</w:t>
+      </w:r>
+    </w:p>
+    <w:p>
+      <w:pPr>
+        <w:pStyle w:val="ListParagraph"/>
+        <w:numPr>
+          <w:ilvl w:val="1"/>
+          <w:numId w:val="8"/>
+        </w:numPr>
+      </w:pPr>
+      <w:r>
+        <w:t>Then</w:t>
+      </w:r>
+      <w:r>
+        <w:tab/>
+      </w:r>
+      <w:r>
+        <w:rPr>
+          <w:b/>
+          <w:bCs/>
+        </w:rPr>
+        <w:t>A:11</w:t>
+      </w:r>
+      <w:r>
+        <w:rPr>
+          <w:b/>
+          <w:bCs/>
+        </w:rPr>
+        <w:tab/>
+      </w:r>
+      <w:r>
+        <w:rPr>
+          <w:b/>
+          <w:bCs/>
+        </w:rPr>
+        <w:tab/>
+        <w:t>B:0</w:t>
+      </w:r>
+      <w:r>
+        <w:rPr>
+          <w:b/>
+          <w:bCs/>
+        </w:rPr>
+        <w:tab/>
+      </w:r>
+      <w:r>
+        <w:rPr>
+          <w:b/>
+          <w:bCs/>
+        </w:rPr>
+        <w:tab/>
+        <w:t xml:space="preserve">Total: </w:t>
+      </w:r>
+      <w:r>
+        <w:rPr>
+          <w:b/>
+          <w:bCs/>
+        </w:rPr>
+        <w:tab/>
+      </w:r>
+      <w:r>
+        <w:rPr>
+          <w:b/>
+          <w:bCs/>
+        </w:rPr>
+        <w:tab/>
+      </w:r>
+      <w:r>
+        <w:rPr>
+          <w:b/>
+          <w:bCs/>
+        </w:rPr>
+        <w:t>A:11</w:t>
+      </w:r>
+      <w:r>
+        <w:rPr>
+          <w:b/>
+          <w:bCs/>
+        </w:rPr>
+        <w:tab/>
+      </w:r>
+      <w:r>
+        <w:rPr>
+          <w:b/>
+          <w:bCs/>
+        </w:rPr>
+        <w:tab/>
+        <w:t>B:0</w:t>
+      </w:r>
+      <w:r>
+        <w:tab/>
+      </w:r>
+    </w:p>
+    <w:p>
+      <w:pPr>
+        <w:pStyle w:val="ListParagraph"/>
+        <w:numPr>
+          <w:ilvl w:val="1"/>
+          <w:numId w:val="8"/>
+        </w:numPr>
+      </w:pPr>
+      <w:r>
+        <w:t>Team A challenges with 11</w:t>
+      </w:r>
+      <w:r>
+        <w:t xml:space="preserve"> again, a</w:t>
+      </w:r>
+      <w:r>
+        <w:t xml:space="preserve">nd if </w:t>
+      </w:r>
+      <w:r>
+        <w:t>B</w:t>
+      </w:r>
+      <w:r>
+        <w:t xml:space="preserve"> wins:</w:t>
+      </w:r>
+    </w:p>
+    <w:p>
+      <w:pPr>
+        <w:pStyle w:val="ListParagraph"/>
+        <w:numPr>
+          <w:ilvl w:val="1"/>
+          <w:numId w:val="8"/>
+        </w:numPr>
+      </w:pPr>
+      <w:r>
+        <w:t>Then</w:t>
+      </w:r>
+      <w:r>
+        <w:tab/>
+      </w:r>
+      <w:r>
+        <w:rPr>
+          <w:b/>
+          <w:bCs/>
+        </w:rPr>
+        <w:t>A:</w:t>
+      </w:r>
+      <w:r>
+        <w:rPr>
+          <w:b/>
+          <w:bCs/>
+        </w:rPr>
+        <w:t>0</w:t>
+      </w:r>
+      <w:r>
+        <w:rPr>
+          <w:b/>
+          <w:bCs/>
+        </w:rPr>
+        <w:tab/>
+      </w:r>
+      <w:r>
+        <w:rPr>
+          <w:b/>
+          <w:bCs/>
+        </w:rPr>
+        <w:tab/>
+        <w:t>B:</w:t>
+      </w:r>
+      <w:r>
+        <w:rPr>
+          <w:b/>
+          <w:bCs/>
+        </w:rPr>
+        <w:t>22</w:t>
+      </w:r>
+      <w:r>
+        <w:rPr>
+          <w:b/>
+          <w:bCs/>
+        </w:rPr>
+        <w:tab/>
+      </w:r>
+      <w:r>
+        <w:rPr>
+          <w:b/>
+          <w:bCs/>
+        </w:rPr>
+        <w:tab/>
+        <w:t xml:space="preserve">Total: </w:t>
+      </w:r>
+      <w:r>
+        <w:rPr>
+          <w:b/>
+          <w:bCs/>
+        </w:rPr>
+        <w:tab/>
+      </w:r>
+      <w:r>
+        <w:rPr>
+          <w:b/>
+          <w:bCs/>
+        </w:rPr>
+        <w:tab/>
+        <w:t>A:</w:t>
+      </w:r>
+      <w:r>
+        <w:rPr>
+          <w:b/>
+          <w:bCs/>
+        </w:rPr>
+        <w:t>0</w:t>
+      </w:r>
+      <w:r>
+        <w:rPr>
+          <w:b/>
+          <w:bCs/>
+        </w:rPr>
+        <w:tab/>
+      </w:r>
+      <w:r>
+        <w:rPr>
+          <w:b/>
+          <w:bCs/>
+        </w:rPr>
+        <w:tab/>
+        <w:t>B:</w:t>
+      </w:r>
+      <w:r>
+        <w:rPr>
+          <w:b/>
+          <w:bCs/>
+        </w:rPr>
+        <w:t>11</w:t>
+      </w:r>
+      <w:r>
+        <w:rPr>
+          <w:b/>
+          <w:bCs/>
+        </w:rPr>
+        <w:tab/>
+      </w:r>
+    </w:p>
+    <w:p>
+      <w:pPr>
+        <w:pStyle w:val="ListParagraph"/>
+        <w:numPr>
+          <w:ilvl w:val="1"/>
+          <w:numId w:val="8"/>
+        </w:numPr>
+      </w:pPr>
+      <w:r>
+        <w:t xml:space="preserve">Team </w:t>
+      </w:r>
+      <w:r>
+        <w:t>B</w:t>
+      </w:r>
+      <w:r>
+        <w:t xml:space="preserve"> challenges with 1</w:t>
+      </w:r>
+      <w:r>
+        <w:t>2</w:t>
+      </w:r>
+      <w:r>
+        <w:t>, and if B wins:</w:t>
+      </w:r>
+    </w:p>
+    <w:p>
+      <w:pPr>
+        <w:pStyle w:val="ListParagraph"/>
+        <w:numPr>
+          <w:ilvl w:val="1"/>
+          <w:numId w:val="8"/>
+        </w:numPr>
+      </w:pPr>
+      <w:r>
+        <w:t>Then</w:t>
+      </w:r>
+      <w:r>
+        <w:tab/>
+      </w:r>
+      <w:r>
+        <w:rPr>
+          <w:b/>
+          <w:bCs/>
+        </w:rPr>
+        <w:t>A:0</w:t>
+      </w:r>
+      <w:r>
+        <w:rPr>
+          <w:b/>
+          <w:bCs/>
+        </w:rPr>
+        <w:tab/>
+      </w:r>
+      <w:r>
+        <w:rPr>
+          <w:b/>
+          <w:bCs/>
+        </w:rPr>
+        <w:tab/>
+        <w:t>B:</w:t>
+      </w:r>
+      <w:r>
+        <w:rPr>
+          <w:b/>
+          <w:bCs/>
+        </w:rPr>
+        <w:t>1</w:t>
+      </w:r>
+      <w:r>
+        <w:rPr>
+          <w:b/>
+          <w:bCs/>
+        </w:rPr>
+        <w:t>2</w:t>
+      </w:r>
+      <w:r>
+        <w:rPr>
+          <w:b/>
+          <w:bCs/>
+        </w:rPr>
+        <w:tab/>
+      </w:r>
+      <w:r>
+        <w:rPr>
+          <w:b/>
+          <w:bCs/>
+        </w:rPr>
+        <w:tab/>
+        <w:t xml:space="preserve">Total: </w:t>
+      </w:r>
+      <w:r>
+        <w:rPr>
+          <w:b/>
+          <w:bCs/>
+        </w:rPr>
+        <w:tab/>
+      </w:r>
+      <w:r>
+        <w:rPr>
+          <w:b/>
+          <w:bCs/>
+        </w:rPr>
+        <w:tab/>
+        <w:t>A:0</w:t>
+      </w:r>
+      <w:r>
+        <w:rPr>
+          <w:b/>
+          <w:bCs/>
+        </w:rPr>
+        <w:tab/>
+      </w:r>
+      <w:r>
+        <w:rPr>
+          <w:b/>
+          <w:bCs/>
+        </w:rPr>
+        <w:tab/>
+        <w:t>B:</w:t>
+      </w:r>
+      <w:r>
+        <w:rPr>
+          <w:b/>
+          <w:bCs/>
+        </w:rPr>
+        <w:t>23</w:t>
+      </w:r>
+      <w:r>
+        <w:rPr>
+          <w:b/>
+          <w:bCs/>
+        </w:rPr>
+        <w:tab/>
+      </w:r>
+    </w:p>
+    <w:p>
+      <w:pPr>
+        <w:pStyle w:val="ListParagraph"/>
+        <w:numPr>
+          <w:ilvl w:val="1"/>
+          <w:numId w:val="8"/>
+        </w:numPr>
+      </w:pPr>
+      <w:r>
+        <w:t>Team B challenges with 12</w:t>
+      </w:r>
+      <w:r>
+        <w:t xml:space="preserve"> again</w:t>
+      </w:r>
+      <w:r>
+        <w:t xml:space="preserve">, and if </w:t>
+      </w:r>
+      <w:r>
+        <w:t>A</w:t>
+      </w:r>
+      <w:r>
+        <w:t xml:space="preserve"> wins:</w:t>
+      </w:r>
+    </w:p>
+    <w:p>
+      <w:pPr>
+        <w:pStyle w:val="ListParagraph"/>
+        <w:numPr>
+          <w:ilvl w:val="1"/>
+          <w:numId w:val="8"/>
+        </w:numPr>
+      </w:pPr>
+      <w:r>
+        <w:t>Then</w:t>
+      </w:r>
+      <w:r>
+        <w:tab/>
+      </w:r>
+      <w:r>
+        <w:rPr>
+          <w:b/>
+          <w:bCs/>
+        </w:rPr>
+        <w:t>A:</w:t>
+      </w:r>
+      <w:r>
+        <w:rPr>
+          <w:b/>
+          <w:bCs/>
+        </w:rPr>
+        <w:t>24</w:t>
+      </w:r>
+      <w:r>
+        <w:rPr>
+          <w:b/>
+          <w:bCs/>
+        </w:rPr>
+        <w:tab/>
+      </w:r>
+      <w:r>
+        <w:rPr>
+          <w:b/>
+          <w:bCs/>
+        </w:rPr>
+        <w:tab/>
+        <w:t>B:</w:t>
+      </w:r>
+      <w:r>
+        <w:rPr>
+          <w:b/>
+          <w:bCs/>
+        </w:rPr>
+        <w:t>0</w:t>
+      </w:r>
+      <w:r>
+        <w:rPr>
+          <w:b/>
+          <w:bCs/>
+        </w:rPr>
+        <w:tab/>
+      </w:r>
+      <w:r>
+        <w:rPr>
+          <w:b/>
+          <w:bCs/>
+        </w:rPr>
+        <w:tab/>
+        <w:t xml:space="preserve">Total: </w:t>
+      </w:r>
+      <w:r>
+        <w:rPr>
+          <w:b/>
+          <w:bCs/>
+        </w:rPr>
+        <w:tab/>
+      </w:r>
+      <w:r>
+        <w:rPr>
+          <w:b/>
+          <w:bCs/>
+        </w:rPr>
+        <w:tab/>
+        <w:t>A:</w:t>
+      </w:r>
+      <w:r>
+        <w:rPr>
+          <w:b/>
+          <w:bCs/>
+        </w:rPr>
+        <w:t>1</w:t>
+      </w:r>
+      <w:r>
+        <w:rPr>
+          <w:b/>
+          <w:bCs/>
+        </w:rPr>
+        <w:tab/>
+      </w:r>
+      <w:r>
+        <w:rPr>
+          <w:b/>
+          <w:bCs/>
+        </w:rPr>
+        <w:tab/>
+        <w:t>B:</w:t>
+      </w:r>
+      <w:r>
+        <w:rPr>
+          <w:b/>
+          <w:bCs/>
+        </w:rPr>
+        <w:t>0</w:t>
+      </w:r>
+      <w:r>
+        <w:tab/>
+      </w:r>
+    </w:p>
+    <w:p>
+      <w:pPr>
+        <w:pStyle w:val="ListParagraph"/>
+        <w:numPr>
+          <w:ilvl w:val="0"/>
+          <w:numId w:val="8"/>
+        </w:numPr>
+      </w:pPr>
+    </w:p>
+    <w:p>
+      <w:pPr>
+        <w:pStyle w:val="ListParagraph"/>
+        <w:numPr>
+          <w:ilvl w:val="0"/>
+          <w:numId w:val="8"/>
+        </w:numPr>
+      </w:pPr>
+    </w:p>
+    <w:p>
+      <w:pPr>
         <w:pStyle w:val="Heading1"/>
         <w:numPr>
           <w:ilvl w:val="0"/>
@@ -1583,6 +2166,7 @@
         </w:numPr>
       </w:pPr>
       <w:r>
+        <w:lastRenderedPageBreak/>
         <w:t>If he does not have that suit and he is not a trump-</w:t>
       </w:r>
       <w:r>
@@ -1706,7 +2290,11 @@
         <w:t xml:space="preserve"> card, he must</w:t>
       </w:r>
       <w:r>
-        <w:t xml:space="preserve"> play a trump card, which is called playing a CUT (</w:t>
+        <w:t xml:space="preserve"> play a trump card, which is called playing a CUT </w:t>
+      </w:r>
+      <w:proofErr w:type="gramStart"/>
+      <w:r>
+        <w:t>(</w:t>
       </w:r>
       <w:r>
         <w:rPr>
@@ -1722,6 +2310,7 @@
         </w:rPr>
         <w:t>کٹ</w:t>
       </w:r>
+      <w:proofErr w:type="gramEnd"/>
       <w:r>
         <w:rPr>
           <w:rFonts w:ascii="Jameel Noori Nastaleeq" w:hAnsi="Jameel Noori Nastaleeq" w:cs="Jameel Noori Nastaleeq"/>
@@ -1768,7 +2357,6 @@
         </w:numPr>
       </w:pPr>
       <w:r>
-        <w:lastRenderedPageBreak/>
         <w:t>Defender team must now try to win all claimed hands</w:t>
       </w:r>
       <w:r>
@@ -1869,7 +2457,13 @@
         </w:numPr>
       </w:pPr>
       <w:r>
-        <w:t>There might be many other strategies which can not be listed here and can only be learned through experience.</w:t>
+        <w:t xml:space="preserve">There might be many other strategies which </w:t>
+      </w:r>
+      <w:r>
+        <w:t>cannot</w:t>
+      </w:r>
+      <w:r>
+        <w:t xml:space="preserve"> be listed here and can only be learned through experience.</w:t>
       </w:r>
     </w:p>
     <w:p>
@@ -2135,6 +2729,19 @@
       </w:r>
       <w:r>
         <w:t xml:space="preserve"> can be won in single round.</w:t>
+      </w:r>
+    </w:p>
+    <w:p>
+      <w:pPr>
+        <w:pStyle w:val="ListParagraph"/>
+        <w:numPr>
+          <w:ilvl w:val="0"/>
+          <w:numId w:val="9"/>
+        </w:numPr>
+      </w:pPr>
+      <w:r>
+        <w:lastRenderedPageBreak/>
+        <w:t>If a trump caller has 7 or more cards from trump (rung) suits, the game cannot be continued, and has to restart.</w:t>
       </w:r>
     </w:p>
     <w:p>
@@ -2350,7 +2957,15 @@
   </w:p>
   <w:p>
     <w:r>
-      <w:t>(HEC + UETian) Version</w:t>
+      <w:t xml:space="preserve">(HEC + </w:t>
+    </w:r>
+    <w:proofErr w:type="spellStart"/>
+    <w:r>
+      <w:t>UETian</w:t>
+    </w:r>
+    <w:proofErr w:type="spellEnd"/>
+    <w:r>
+      <w:t>) Version</w:t>
     </w:r>
   </w:p>
   <w:p>

</xml_diff>